<commit_message>
atualizando tudo de uma vez
</commit_message>
<xml_diff>
--- a/extras-da-materia/anotacoes.docx
+++ b/extras-da-materia/anotacoes.docx
@@ -387,8 +387,28 @@
       <w:r>
         <w:t>ArrayList → ArrayList&lt;TIPO DE OBJETO&gt; não pode ser tipo primitivo como int por exemplo, o nome deve ser no plural</w:t>
       </w:r>
+      <w:r>
+        <w:br/>
+      </w:r>
     </w:p>
     <w:p/>
+    <w:p>
+      <w:r>
+        <w:lastRenderedPageBreak/>
+        <w:t>Hierarquia de classes</w:t>
+      </w:r>
+      <w:r>
+        <w:br/>
+        <w:t>modificador de acesso usa o protected pq fica visível para toda a família (protected na superclasse para serem acessados pelas subclasses)</w:t>
+      </w:r>
+      <w:r>
+        <w:br/>
+      </w:r>
+      <w:r>
+        <w:br/>
+        <w:t>Quando um construtor eh implementado na classe pai, todos os filhos precisam obrigatoriamente chamar o construtor pai no seu próprio construtor. Para isso, utilizamos a palavra super e passamos os parâmetros que o construtor do pai exige.</w:t>
+      </w:r>
+    </w:p>
     <w:p/>
     <w:sectPr>
       <w:pgSz w:w="11906" w:h="16838"/>
@@ -1317,6 +1337,36 @@
       <w:spacing w:val="5"/>
     </w:rPr>
   </w:style>
+  <w:style w:type="paragraph" w:styleId="Pr-formataoHTML">
+    <w:name w:val="HTML Preformatted"/>
+    <w:basedOn w:val="Normal"/>
+    <w:link w:val="Pr-formataoHTMLChar"/>
+    <w:uiPriority w:val="99"/>
+    <w:semiHidden/>
+    <w:unhideWhenUsed/>
+    <w:rsid w:val="0006115C"/>
+    <w:pPr>
+      <w:spacing w:after="0" w:line="240" w:lineRule="auto"/>
+    </w:pPr>
+    <w:rPr>
+      <w:rFonts w:ascii="Consolas" w:hAnsi="Consolas"/>
+      <w:sz w:val="20"/>
+      <w:szCs w:val="20"/>
+    </w:rPr>
+  </w:style>
+  <w:style w:type="character" w:customStyle="1" w:styleId="Pr-formataoHTMLChar">
+    <w:name w:val="Pré-formatação HTML Char"/>
+    <w:basedOn w:val="Fontepargpadro"/>
+    <w:link w:val="Pr-formataoHTML"/>
+    <w:uiPriority w:val="99"/>
+    <w:semiHidden/>
+    <w:rsid w:val="0006115C"/>
+    <w:rPr>
+      <w:rFonts w:ascii="Consolas" w:hAnsi="Consolas"/>
+      <w:sz w:val="20"/>
+      <w:szCs w:val="20"/>
+    </w:rPr>
+  </w:style>
 </w:styles>
 </file>
 

</xml_diff>

<commit_message>
atualizando tudo pra marina ver
</commit_message>
<xml_diff>
--- a/extras-da-materia/anotacoes.docx
+++ b/extras-da-materia/anotacoes.docx
@@ -129,11 +129,16 @@
       </w:r>
     </w:p>
     <w:p>
+      <w:proofErr w:type="spellStart"/>
       <w:r>
         <w:t>V</w:t>
       </w:r>
       <w:r>
-        <w:t xml:space="preserve">ariavel </w:t>
+        <w:t>ariavel</w:t>
+      </w:r>
+      <w:proofErr w:type="spellEnd"/>
+      <w:r>
+        <w:t xml:space="preserve"> </w:t>
       </w:r>
       <w:r>
         <w:t>M</w:t>
@@ -147,17 +152,35 @@
       <w:r>
         <w:t xml:space="preserve"> </w:t>
       </w:r>
+      <w:proofErr w:type="spellStart"/>
       <w:r>
         <w:t>Variavel</w:t>
       </w:r>
-      <w:r>
-        <w:t xml:space="preserve"> que ajuda a auxiliar no meio do codigo </w:t>
+      <w:proofErr w:type="spellEnd"/>
+      <w:r>
+        <w:t xml:space="preserve"> que ajuda a auxiliar no meio do </w:t>
+      </w:r>
+      <w:proofErr w:type="spellStart"/>
+      <w:r>
+        <w:t>codigo</w:t>
+      </w:r>
+      <w:proofErr w:type="spellEnd"/>
+      <w:r>
+        <w:t xml:space="preserve"> </w:t>
       </w:r>
       <w:r>
         <w:t xml:space="preserve">- </w:t>
       </w:r>
       <w:r>
-        <w:t>(m_variavel)</w:t>
+        <w:t>(</w:t>
+      </w:r>
+      <w:proofErr w:type="spellStart"/>
+      <w:r>
+        <w:t>m_variavel</w:t>
+      </w:r>
+      <w:proofErr w:type="spellEnd"/>
+      <w:r>
+        <w:t>)</w:t>
       </w:r>
       <w:r>
         <w:t>.</w:t>
@@ -165,7 +188,15 @@
     </w:p>
     <w:p>
       <w:r>
-        <w:t>Instanciar é criar um objeto novo → quando usa o NEW ...().</w:t>
+        <w:t xml:space="preserve">Instanciar é criar um objeto novo → quando usa o NEW </w:t>
+      </w:r>
+      <w:proofErr w:type="gramStart"/>
+      <w:r>
+        <w:t>...(</w:t>
+      </w:r>
+      <w:proofErr w:type="gramEnd"/>
+      <w:r>
+        <w:t>).</w:t>
       </w:r>
       <w:r>
         <w:t xml:space="preserve"> Cria uma memória quando instancia o objeto (faz o alocamento de espaço </w:t>
@@ -176,7 +207,15 @@
     </w:p>
     <w:p>
       <w:r>
-        <w:t xml:space="preserve">Construtor →Obriga a inicializar um objeto com tais argumentos – o java cria um automático com </w:t>
+        <w:t xml:space="preserve">Construtor →Obriga a inicializar um objeto com tais argumentos – o </w:t>
+      </w:r>
+      <w:proofErr w:type="spellStart"/>
+      <w:r>
+        <w:t>java</w:t>
+      </w:r>
+      <w:proofErr w:type="spellEnd"/>
+      <w:r>
+        <w:t xml:space="preserve"> cria um automático com </w:t>
       </w:r>
       <w:r>
         <w:t>os atributos padrões.</w:t>
@@ -185,10 +224,26 @@
         <w:t xml:space="preserve"> Construtor com a mesma assinatura dá erro</w:t>
       </w:r>
       <w:r>
-        <w:t xml:space="preserve">, pq </w:t>
-      </w:r>
-      <w:r>
-        <w:t>ele identifica que vc está tentando fazer as mesmas coisas já existentes</w:t>
+        <w:t xml:space="preserve">, </w:t>
+      </w:r>
+      <w:proofErr w:type="spellStart"/>
+      <w:r>
+        <w:t>pq</w:t>
+      </w:r>
+      <w:proofErr w:type="spellEnd"/>
+      <w:r>
+        <w:t xml:space="preserve"> </w:t>
+      </w:r>
+      <w:r>
+        <w:t xml:space="preserve">ele identifica que </w:t>
+      </w:r>
+      <w:proofErr w:type="spellStart"/>
+      <w:r>
+        <w:t>vc</w:t>
+      </w:r>
+      <w:proofErr w:type="spellEnd"/>
+      <w:r>
+        <w:t xml:space="preserve"> está tentando fazer as mesmas coisas já existentes</w:t>
       </w:r>
       <w:r>
         <w:t xml:space="preserve"> (NÃO PODE!)</w:t>
@@ -201,23 +256,74 @@
     </w:p>
     <w:p>
       <w:r>
-        <w:t>Construtores não tem void, nem retorno?</w:t>
-      </w:r>
-    </w:p>
-    <w:p>
-      <w:r>
-        <w:t>This faz referencia para a própria classe</w:t>
+        <w:t xml:space="preserve">Construtores não tem </w:t>
+      </w:r>
+      <w:proofErr w:type="spellStart"/>
+      <w:r>
+        <w:t>void</w:t>
+      </w:r>
+      <w:proofErr w:type="spellEnd"/>
+      <w:r>
+        <w:t>, nem retorno?</w:t>
+      </w:r>
+    </w:p>
+    <w:p>
+      <w:proofErr w:type="spellStart"/>
+      <w:r>
+        <w:t>This</w:t>
+      </w:r>
+      <w:proofErr w:type="spellEnd"/>
+      <w:r>
+        <w:t xml:space="preserve"> faz </w:t>
+      </w:r>
+      <w:proofErr w:type="spellStart"/>
+      <w:r>
+        <w:t>referencia</w:t>
+      </w:r>
+      <w:proofErr w:type="spellEnd"/>
+      <w:r>
+        <w:t xml:space="preserve"> para a própria classe</w:t>
       </w:r>
       <w:r>
         <w:br/>
       </w:r>
       <w:r>
         <w:br/>
-        <w:t>public Pessoa() {</w:t>
+      </w:r>
+      <w:proofErr w:type="spellStart"/>
+      <w:r>
+        <w:t>public</w:t>
+      </w:r>
+      <w:proofErr w:type="spellEnd"/>
+      <w:r>
+        <w:t xml:space="preserve"> </w:t>
+      </w:r>
+      <w:proofErr w:type="gramStart"/>
+      <w:r>
+        <w:t>Pessoa(</w:t>
+      </w:r>
+      <w:proofErr w:type="gramEnd"/>
+      <w:r>
+        <w:t>) {</w:t>
       </w:r>
       <w:r>
         <w:br/>
-        <w:t>This(“Usuario”);</w:t>
+      </w:r>
+      <w:proofErr w:type="spellStart"/>
+      <w:r>
+        <w:t>This</w:t>
+      </w:r>
+      <w:proofErr w:type="spellEnd"/>
+      <w:r>
+        <w:t>(“</w:t>
+      </w:r>
+      <w:proofErr w:type="spellStart"/>
+      <w:r>
+        <w:t>Usuario</w:t>
+      </w:r>
+      <w:proofErr w:type="spellEnd"/>
+      <w:r>
+        <w:t>”);</w:t>
       </w:r>
       <w:r>
         <w:br/>
@@ -245,48 +351,175 @@
     </w:p>
     <w:p>
       <w:r>
-        <w:t>Modificadores de acesso são as camadas de encapsulamento → public, private ou protected</w:t>
-      </w:r>
-    </w:p>
-    <w:p>
-      <w:r>
-        <w:t>Public pode ser acessado por qualquer classe</w:t>
+        <w:t xml:space="preserve">Modificadores de acesso são as camadas de encapsulamento → </w:t>
+      </w:r>
+      <w:proofErr w:type="spellStart"/>
+      <w:r>
+        <w:t>public</w:t>
+      </w:r>
+      <w:proofErr w:type="spellEnd"/>
+      <w:r>
+        <w:t xml:space="preserve">, </w:t>
+      </w:r>
+      <w:proofErr w:type="spellStart"/>
+      <w:r>
+        <w:t>private</w:t>
+      </w:r>
+      <w:proofErr w:type="spellEnd"/>
+      <w:r>
+        <w:t xml:space="preserve"> ou </w:t>
+      </w:r>
+      <w:proofErr w:type="spellStart"/>
+      <w:r>
+        <w:t>protected</w:t>
+      </w:r>
+      <w:proofErr w:type="spellEnd"/>
+    </w:p>
+    <w:p>
+      <w:proofErr w:type="spellStart"/>
+      <w:r>
+        <w:t>Public</w:t>
+      </w:r>
+      <w:proofErr w:type="spellEnd"/>
+      <w:r>
+        <w:t xml:space="preserve"> pode ser acessado por qualquer classe</w:t>
       </w:r>
       <w:r>
         <w:br/>
-        <w:t>Private so pode ser acessado dentro da classe em que for declarado</w:t>
+        <w:t xml:space="preserve">Private </w:t>
+      </w:r>
+      <w:proofErr w:type="spellStart"/>
+      <w:r>
+        <w:t>so</w:t>
+      </w:r>
+      <w:proofErr w:type="spellEnd"/>
+      <w:r>
+        <w:t xml:space="preserve"> pode ser acessado dentro da classe em que for declarado</w:t>
       </w:r>
       <w:r>
         <w:br/>
-        <w:t>protected são atributos e metodos que podem ser acessados dentro da própria classe e das subclasses</w:t>
-      </w:r>
-    </w:p>
-    <w:p>
-      <w:r>
-        <w:t>p.nome → acessa diretamente o atributo e altera</w:t>
-      </w:r>
-    </w:p>
-    <w:p>
-      <w:r>
-        <w:t xml:space="preserve">acesso public é uma ma pratica de programação </w:t>
-      </w:r>
-    </w:p>
-    <w:p>
+      </w:r>
+      <w:proofErr w:type="spellStart"/>
+      <w:r>
+        <w:t>protected</w:t>
+      </w:r>
+      <w:proofErr w:type="spellEnd"/>
+      <w:r>
+        <w:t xml:space="preserve"> são atributos e </w:t>
+      </w:r>
+      <w:proofErr w:type="spellStart"/>
+      <w:r>
+        <w:t>metodos</w:t>
+      </w:r>
+      <w:proofErr w:type="spellEnd"/>
+      <w:r>
+        <w:t xml:space="preserve"> que podem ser acessados dentro da própria classe e das subclasses</w:t>
+      </w:r>
+    </w:p>
+    <w:p>
+      <w:proofErr w:type="spellStart"/>
+      <w:proofErr w:type="gramStart"/>
+      <w:r>
+        <w:t>p.nome</w:t>
+      </w:r>
+      <w:proofErr w:type="spellEnd"/>
+      <w:proofErr w:type="gramEnd"/>
+      <w:r>
+        <w:t xml:space="preserve"> → acessa diretamente o atributo e altera</w:t>
+      </w:r>
+    </w:p>
+    <w:p>
+      <w:r>
+        <w:t xml:space="preserve">acesso </w:t>
+      </w:r>
+      <w:proofErr w:type="spellStart"/>
+      <w:r>
+        <w:t>public</w:t>
+      </w:r>
+      <w:proofErr w:type="spellEnd"/>
+      <w:r>
+        <w:t xml:space="preserve"> é uma </w:t>
+      </w:r>
+      <w:proofErr w:type="spellStart"/>
+      <w:r>
+        <w:t>ma</w:t>
+      </w:r>
+      <w:proofErr w:type="spellEnd"/>
+      <w:r>
+        <w:t xml:space="preserve"> </w:t>
+      </w:r>
+      <w:proofErr w:type="gramStart"/>
+      <w:r>
+        <w:t>pratica</w:t>
+      </w:r>
+      <w:proofErr w:type="gramEnd"/>
+      <w:r>
+        <w:t xml:space="preserve"> de programação </w:t>
+      </w:r>
+    </w:p>
+    <w:p>
+      <w:proofErr w:type="spellStart"/>
       <w:r>
         <w:lastRenderedPageBreak/>
-        <w:t>Getters(leitura) e Setters(alterar nome de fora da classe e altera dentro da classe) → são métodos para enviar os dados para fora da classe</w:t>
-      </w:r>
-    </w:p>
-    <w:p>
-      <w:r>
-        <w:t>Getter sempre retorna o tipo do dado declarado.</w:t>
+        <w:t>Getters</w:t>
+      </w:r>
+      <w:proofErr w:type="spellEnd"/>
+      <w:r>
+        <w:t xml:space="preserve">(leitura) e </w:t>
+      </w:r>
+      <w:proofErr w:type="spellStart"/>
+      <w:proofErr w:type="gramStart"/>
+      <w:r>
+        <w:t>Setters</w:t>
+      </w:r>
+      <w:proofErr w:type="spellEnd"/>
+      <w:r>
+        <w:t>(</w:t>
+      </w:r>
+      <w:proofErr w:type="gramEnd"/>
+      <w:r>
+        <w:t>alterar nome de fora da classe e altera dentro da classe) → são métodos para enviar os dados para fora da classe</w:t>
+      </w:r>
+    </w:p>
+    <w:p>
+      <w:proofErr w:type="spellStart"/>
+      <w:r>
+        <w:t>Getter</w:t>
+      </w:r>
+      <w:proofErr w:type="spellEnd"/>
+      <w:r>
+        <w:t xml:space="preserve"> sempre retorna o tipo do dado declarado.</w:t>
       </w:r>
       <w:r>
         <w:br/>
       </w:r>
       <w:r>
         <w:br/>
-        <w:t>Quando é um tipo booleano o get e o set devem ser declarados com isVariavel e não get e set</w:t>
+        <w:t xml:space="preserve">Quando é um tipo booleano o </w:t>
+      </w:r>
+      <w:proofErr w:type="spellStart"/>
+      <w:r>
+        <w:t>get</w:t>
+      </w:r>
+      <w:proofErr w:type="spellEnd"/>
+      <w:r>
+        <w:t xml:space="preserve"> e o set devem ser declarados com </w:t>
+      </w:r>
+      <w:proofErr w:type="spellStart"/>
+      <w:r>
+        <w:t>isVariavel</w:t>
+      </w:r>
+      <w:proofErr w:type="spellEnd"/>
+      <w:r>
+        <w:t xml:space="preserve"> e não </w:t>
+      </w:r>
+      <w:proofErr w:type="spellStart"/>
+      <w:r>
+        <w:t>get</w:t>
+      </w:r>
+      <w:proofErr w:type="spellEnd"/>
+      <w:r>
+        <w:t xml:space="preserve"> e set</w:t>
       </w:r>
     </w:p>
     <w:p>
@@ -299,25 +532,81 @@
     </w:p>
     <w:p>
       <w:r>
-        <w:t>É necessário proteger com get e set para fazer verificações dentro dos métodos</w:t>
-      </w:r>
-    </w:p>
-    <w:p>
-      <w:r>
-        <w:t>Não é obrigado a ter get e set sempre, é so se quiser que o atributo ou método seja acessado</w:t>
-      </w:r>
-    </w:p>
-    <w:p>
-      <w:r>
-        <w:t>Utilizar private em método serve para usar um método dentro de outro método (cria um método auxiliar)</w:t>
-      </w:r>
-    </w:p>
-    <w:p>
-      <w:r>
-        <w:t>Associação → vinculo de diversos objetos\relação entre eles</w:t>
-      </w:r>
-      <w:r>
-        <w:t xml:space="preserve"> | ex: uma disciplina faz interação com um professor | Professor faz referencia a Disciplina</w:t>
+        <w:t xml:space="preserve">É necessário proteger com </w:t>
+      </w:r>
+      <w:proofErr w:type="spellStart"/>
+      <w:r>
+        <w:t>get</w:t>
+      </w:r>
+      <w:proofErr w:type="spellEnd"/>
+      <w:r>
+        <w:t xml:space="preserve"> e set para fazer verificações dentro dos métodos</w:t>
+      </w:r>
+    </w:p>
+    <w:p>
+      <w:r>
+        <w:t xml:space="preserve">Não é obrigado a ter </w:t>
+      </w:r>
+      <w:proofErr w:type="spellStart"/>
+      <w:r>
+        <w:t>get</w:t>
+      </w:r>
+      <w:proofErr w:type="spellEnd"/>
+      <w:r>
+        <w:t xml:space="preserve"> e set sempre, é </w:t>
+      </w:r>
+      <w:proofErr w:type="spellStart"/>
+      <w:r>
+        <w:t>so</w:t>
+      </w:r>
+      <w:proofErr w:type="spellEnd"/>
+      <w:r>
+        <w:t xml:space="preserve"> se quiser que o atributo ou método seja acessado</w:t>
+      </w:r>
+    </w:p>
+    <w:p>
+      <w:r>
+        <w:t xml:space="preserve">Utilizar </w:t>
+      </w:r>
+      <w:proofErr w:type="spellStart"/>
+      <w:r>
+        <w:t>private</w:t>
+      </w:r>
+      <w:proofErr w:type="spellEnd"/>
+      <w:r>
+        <w:t xml:space="preserve"> em método serve para usar um método dentro de outro método (cria um método auxiliar)</w:t>
+      </w:r>
+    </w:p>
+    <w:p>
+      <w:r>
+        <w:t xml:space="preserve">Associação → </w:t>
+      </w:r>
+      <w:proofErr w:type="gramStart"/>
+      <w:r>
+        <w:t>vinculo</w:t>
+      </w:r>
+      <w:proofErr w:type="gramEnd"/>
+      <w:r>
+        <w:t xml:space="preserve"> de diversos objetos\relação entre eles</w:t>
+      </w:r>
+      <w:r>
+        <w:t xml:space="preserve"> | </w:t>
+      </w:r>
+      <w:proofErr w:type="spellStart"/>
+      <w:r>
+        <w:t>ex</w:t>
+      </w:r>
+      <w:proofErr w:type="spellEnd"/>
+      <w:r>
+        <w:t xml:space="preserve">: uma disciplina faz interação com um professor | Professor faz </w:t>
+      </w:r>
+      <w:proofErr w:type="spellStart"/>
+      <w:r>
+        <w:t>referencia</w:t>
+      </w:r>
+      <w:proofErr w:type="spellEnd"/>
+      <w:r>
+        <w:t xml:space="preserve"> a Disciplina</w:t>
       </w:r>
       <w:r>
         <w:br/>
@@ -333,26 +622,68 @@
       </w:r>
       <w:r>
         <w:br/>
-        <w:t>resumo: quando vc cria um objeto dentro do outro, esse objeto criado vira um “atributo”</w:t>
-      </w:r>
-    </w:p>
-    <w:p>
-      <w:r>
-        <w:t>Coleção de Objetos → estrutura que permite que armazene vários objetos (coleção é um objeto dentro de java)</w:t>
-      </w:r>
-    </w:p>
-    <w:p>
-      <w:r>
-        <w:t>Array → não é uma coleção mesmo dando para armazenar objetos</w:t>
+        <w:t xml:space="preserve">resumo: quando </w:t>
+      </w:r>
+      <w:proofErr w:type="spellStart"/>
+      <w:r>
+        <w:t>vc</w:t>
+      </w:r>
+      <w:proofErr w:type="spellEnd"/>
+      <w:r>
+        <w:t xml:space="preserve"> cria um objeto dentro do outro, esse objeto criado vira um “atributo”</w:t>
+      </w:r>
+    </w:p>
+    <w:p>
+      <w:r>
+        <w:t xml:space="preserve">Coleção de Objetos → estrutura que permite que armazene vários objetos (coleção é um objeto dentro de </w:t>
+      </w:r>
+      <w:proofErr w:type="spellStart"/>
+      <w:r>
+        <w:t>java</w:t>
+      </w:r>
+      <w:proofErr w:type="spellEnd"/>
+      <w:r>
+        <w:t>)</w:t>
+      </w:r>
+    </w:p>
+    <w:p>
+      <w:proofErr w:type="spellStart"/>
+      <w:r>
+        <w:t>Array</w:t>
+      </w:r>
+      <w:proofErr w:type="spellEnd"/>
+      <w:r>
+        <w:t xml:space="preserve"> → não é uma coleção mesmo dando para armazenar objetos</w:t>
       </w:r>
       <w:r>
         <w:br/>
-        <w:t>Coleções podem adicionar, remover, pesquisar etc. Um array estático não te da funcionalidades, só da os índices</w:t>
-      </w:r>
-    </w:p>
-    <w:p>
-      <w:r>
-        <w:t>Array são estruturas estáticas, onde o tamanho não pode ser alterado (tem que indicar o tamanho na hora que criar), mas pode alterar/manipular os dados que estão dentro</w:t>
+        <w:t xml:space="preserve">Coleções podem adicionar, remover, pesquisar etc. Um </w:t>
+      </w:r>
+      <w:proofErr w:type="spellStart"/>
+      <w:r>
+        <w:t>array</w:t>
+      </w:r>
+      <w:proofErr w:type="spellEnd"/>
+      <w:r>
+        <w:t xml:space="preserve"> estático não te </w:t>
+      </w:r>
+      <w:proofErr w:type="gramStart"/>
+      <w:r>
+        <w:t>da</w:t>
+      </w:r>
+      <w:proofErr w:type="gramEnd"/>
+      <w:r>
+        <w:t xml:space="preserve"> funcionalidades, só da os índices</w:t>
+      </w:r>
+    </w:p>
+    <w:p>
+      <w:proofErr w:type="spellStart"/>
+      <w:r>
+        <w:t>Array</w:t>
+      </w:r>
+      <w:proofErr w:type="spellEnd"/>
+      <w:r>
+        <w:t xml:space="preserve"> são estruturas estáticas, onde o tamanho não pode ser alterado (tem que indicar o tamanho na hora que criar), mas pode alterar/manipular os dados que estão dentro</w:t>
       </w:r>
       <w:r>
         <w:t>. Não tem como ver o índice e nem quantas posições estão ocupadas.</w:t>
@@ -370,22 +701,92 @@
     </w:p>
     <w:p>
       <w:r>
-        <w:t xml:space="preserve">A única forma de aumentar o tamanho de um array estático, é copiar os dados de um array anterior e criar um novo com + índices. </w:t>
-      </w:r>
-    </w:p>
-    <w:p>
-      <w:r>
-        <w:t>Java Collections</w:t>
-      </w:r>
-    </w:p>
-    <w:p>
-      <w:r>
-        <w:t>LinkedList eh mais rápido do que ArrayList</w:t>
-      </w:r>
-    </w:p>
-    <w:p>
-      <w:r>
-        <w:t>ArrayList → ArrayList&lt;TIPO DE OBJETO&gt; não pode ser tipo primitivo como int por exemplo, o nome deve ser no plural</w:t>
+        <w:t xml:space="preserve">A única forma de aumentar o tamanho de um </w:t>
+      </w:r>
+      <w:proofErr w:type="spellStart"/>
+      <w:r>
+        <w:t>array</w:t>
+      </w:r>
+      <w:proofErr w:type="spellEnd"/>
+      <w:r>
+        <w:t xml:space="preserve"> estático, é copiar os dados de um </w:t>
+      </w:r>
+      <w:proofErr w:type="spellStart"/>
+      <w:r>
+        <w:t>array</w:t>
+      </w:r>
+      <w:proofErr w:type="spellEnd"/>
+      <w:r>
+        <w:t xml:space="preserve"> anterior e </w:t>
+      </w:r>
+      <w:proofErr w:type="gramStart"/>
+      <w:r>
+        <w:t>criar um novo</w:t>
+      </w:r>
+      <w:proofErr w:type="gramEnd"/>
+      <w:r>
+        <w:t xml:space="preserve"> com + índices. </w:t>
+      </w:r>
+    </w:p>
+    <w:p>
+      <w:r>
+        <w:t xml:space="preserve">Java </w:t>
+      </w:r>
+      <w:proofErr w:type="spellStart"/>
+      <w:r>
+        <w:t>Collections</w:t>
+      </w:r>
+      <w:proofErr w:type="spellEnd"/>
+    </w:p>
+    <w:p>
+      <w:proofErr w:type="spellStart"/>
+      <w:r>
+        <w:t>LinkedList</w:t>
+      </w:r>
+      <w:proofErr w:type="spellEnd"/>
+      <w:r>
+        <w:t xml:space="preserve"> </w:t>
+      </w:r>
+      <w:proofErr w:type="spellStart"/>
+      <w:proofErr w:type="gramStart"/>
+      <w:r>
+        <w:t>eh</w:t>
+      </w:r>
+      <w:proofErr w:type="spellEnd"/>
+      <w:proofErr w:type="gramEnd"/>
+      <w:r>
+        <w:t xml:space="preserve"> mais rápido do que </w:t>
+      </w:r>
+      <w:proofErr w:type="spellStart"/>
+      <w:r>
+        <w:t>ArrayList</w:t>
+      </w:r>
+      <w:proofErr w:type="spellEnd"/>
+    </w:p>
+    <w:p>
+      <w:proofErr w:type="spellStart"/>
+      <w:r>
+        <w:t>ArrayList</w:t>
+      </w:r>
+      <w:proofErr w:type="spellEnd"/>
+      <w:r>
+        <w:t xml:space="preserve"> → </w:t>
+      </w:r>
+      <w:proofErr w:type="spellStart"/>
+      <w:r>
+        <w:t>ArrayList</w:t>
+      </w:r>
+      <w:proofErr w:type="spellEnd"/>
+      <w:r>
+        <w:t xml:space="preserve">&lt;TIPO DE OBJETO&gt; não pode ser tipo primitivo como </w:t>
+      </w:r>
+      <w:proofErr w:type="spellStart"/>
+      <w:r>
+        <w:t>int</w:t>
+      </w:r>
+      <w:proofErr w:type="spellEnd"/>
+      <w:r>
+        <w:t xml:space="preserve"> por exemplo, o nome deve ser no plural</w:t>
       </w:r>
       <w:r>
         <w:br/>
@@ -399,14 +800,182 @@
       </w:r>
       <w:r>
         <w:br/>
-        <w:t>modificador de acesso usa o protected pq fica visível para toda a família (protected na superclasse para serem acessados pelas subclasses)</w:t>
+        <w:t xml:space="preserve">modificador de acesso usa o </w:t>
+      </w:r>
+      <w:proofErr w:type="spellStart"/>
+      <w:r>
+        <w:t>protected</w:t>
+      </w:r>
+      <w:proofErr w:type="spellEnd"/>
+      <w:r>
+        <w:t xml:space="preserve"> </w:t>
+      </w:r>
+      <w:proofErr w:type="spellStart"/>
+      <w:r>
+        <w:t>pq</w:t>
+      </w:r>
+      <w:proofErr w:type="spellEnd"/>
+      <w:r>
+        <w:t xml:space="preserve"> fica visível para toda a família (</w:t>
+      </w:r>
+      <w:proofErr w:type="spellStart"/>
+      <w:r>
+        <w:t>protected</w:t>
+      </w:r>
+      <w:proofErr w:type="spellEnd"/>
+      <w:r>
+        <w:t xml:space="preserve"> na superclasse para serem acessados pelas subclasses)</w:t>
       </w:r>
       <w:r>
         <w:br/>
       </w:r>
       <w:r>
         <w:br/>
-        <w:t>Quando um construtor eh implementado na classe pai, todos os filhos precisam obrigatoriamente chamar o construtor pai no seu próprio construtor. Para isso, utilizamos a palavra super e passamos os parâmetros que o construtor do pai exige.</w:t>
+        <w:t xml:space="preserve">Quando um construtor </w:t>
+      </w:r>
+      <w:proofErr w:type="spellStart"/>
+      <w:proofErr w:type="gramStart"/>
+      <w:r>
+        <w:t>eh</w:t>
+      </w:r>
+      <w:proofErr w:type="spellEnd"/>
+      <w:proofErr w:type="gramEnd"/>
+      <w:r>
+        <w:t xml:space="preserve"> implementado na classe pai, todos os filhos precisam obrigatoriamente chamar o construtor pai no seu próprio construtor. Para isso, utilizamos a palavra super e passamos os parâmetros que o construtor do pai exige.</w:t>
+      </w:r>
+    </w:p>
+    <w:p/>
+    <w:p>
+      <w:r>
+        <w:t>Classes abstratas, métodos abstratos e interfaces</w:t>
+      </w:r>
+    </w:p>
+    <w:p>
+      <w:r>
+        <w:t xml:space="preserve">Classes abstratas → tipo de classe que não pode ser instanciada, uma </w:t>
+      </w:r>
+      <w:proofErr w:type="spellStart"/>
+      <w:proofErr w:type="gramStart"/>
+      <w:r>
+        <w:t>referencia</w:t>
+      </w:r>
+      <w:proofErr w:type="spellEnd"/>
+      <w:proofErr w:type="gramEnd"/>
+      <w:r>
+        <w:t xml:space="preserve"> nunca vai armazenar um objeto da mesma classe. </w:t>
+      </w:r>
+      <w:r>
+        <w:br/>
+        <w:t xml:space="preserve">Serve para reutilizar atributos, métodos e usar o polimorfismo. A </w:t>
+      </w:r>
+      <w:proofErr w:type="spellStart"/>
+      <w:r>
+        <w:t>escabilidade</w:t>
+      </w:r>
+      <w:proofErr w:type="spellEnd"/>
+      <w:r>
+        <w:t xml:space="preserve"> continua sendo uma vantagem.</w:t>
+      </w:r>
+    </w:p>
+    <w:p>
+      <w:r>
+        <w:t>Classe abstrata pode estar em qualquer nível de hierarquia</w:t>
+      </w:r>
+    </w:p>
+    <w:p>
+      <w:r>
+        <w:t>Métodos Abstratos → métodos que não possuem implementação e só podem ser implementadas em classes abstratas</w:t>
+      </w:r>
+    </w:p>
+    <w:p>
+      <w:r>
+        <w:t>Um método abstrato serve para obrigar as classes filhas a herdarem os métodos abstratos</w:t>
+      </w:r>
+    </w:p>
+    <w:p>
+      <w:r>
+        <w:t xml:space="preserve">Método abstrato é </w:t>
+      </w:r>
+      <w:proofErr w:type="gramStart"/>
+      <w:r>
+        <w:t xml:space="preserve">(  </w:t>
+      </w:r>
+      <w:proofErr w:type="gramEnd"/>
+      <w:r>
+        <w:t xml:space="preserve">  </w:t>
+      </w:r>
+      <w:proofErr w:type="spellStart"/>
+      <w:r>
+        <w:t>public</w:t>
+      </w:r>
+      <w:proofErr w:type="spellEnd"/>
+      <w:r>
+        <w:t xml:space="preserve"> abstract </w:t>
+      </w:r>
+      <w:proofErr w:type="spellStart"/>
+      <w:r>
+        <w:t>void</w:t>
+      </w:r>
+      <w:proofErr w:type="spellEnd"/>
+      <w:r>
+        <w:t xml:space="preserve"> latir();     )</w:t>
+      </w:r>
+      <w:r>
+        <w:t xml:space="preserve">  e na sobrescrita não tem abstract, só o </w:t>
+      </w:r>
+      <w:proofErr w:type="spellStart"/>
+      <w:r>
+        <w:t>public</w:t>
+      </w:r>
+      <w:proofErr w:type="spellEnd"/>
+      <w:r>
+        <w:t xml:space="preserve"> </w:t>
+      </w:r>
+      <w:proofErr w:type="spellStart"/>
+      <w:r>
+        <w:t>void</w:t>
+      </w:r>
+      <w:proofErr w:type="spellEnd"/>
+      <w:r>
+        <w:t xml:space="preserve"> latir() {}</w:t>
+      </w:r>
+    </w:p>
+    <w:p>
+      <w:r>
+        <w:t xml:space="preserve">Interface é equivalente a uma classe abstrata, mas não tem atributo, apenas métodos abstratos public. Não possui </w:t>
+      </w:r>
+      <w:proofErr w:type="gramStart"/>
+      <w:r>
+        <w:t>variáveis</w:t>
+      </w:r>
+      <w:proofErr w:type="gramEnd"/>
+      <w:r>
+        <w:t xml:space="preserve"> mas pode ter constantes.</w:t>
+      </w:r>
+    </w:p>
+    <w:p>
+      <w:r>
+        <w:t xml:space="preserve">Interfaces são estruturas sem atributos e somente com métodos. </w:t>
+      </w:r>
+    </w:p>
+    <w:p>
+      <w:r>
+        <w:t>Interface é implementada em outras classes</w:t>
+      </w:r>
+    </w:p>
+    <w:p>
+      <w:r>
+        <w:t xml:space="preserve">Uma classe abstrata TEM QUE TER FILHOS, se não </w:t>
+      </w:r>
+      <w:proofErr w:type="spellStart"/>
+      <w:proofErr w:type="gramStart"/>
+      <w:r>
+        <w:t>esta</w:t>
+      </w:r>
+      <w:proofErr w:type="spellEnd"/>
+      <w:proofErr w:type="gramEnd"/>
+      <w:r>
+        <w:t xml:space="preserve"> errado</w:t>
       </w:r>
     </w:p>
     <w:p/>

</xml_diff>